<commit_message>
updated project proposal document
</commit_message>
<xml_diff>
--- a/Project Proposal Team 15.docx
+++ b/Project Proposal Team 15.docx
@@ -99,38 +99,60 @@
       <w:r>
         <w:t>Bridgette Hunt</w:t>
       </w:r>
+      <w:r>
+        <w:t xml:space="preserve"> - </w:t>
+      </w:r>
+      <w:r>
+        <w:t>43214485</w:t>
+      </w:r>
     </w:p>
     <w:p>
       <w:r>
         <w:t>Kelvin Chen</w:t>
       </w:r>
-    </w:p>
-    <w:p>
-      <w:r>
-        <w:t>Om Mistry</w:t>
-      </w:r>
-      <w:r>
-        <w:t xml:space="preserve"> - 76297597</w:t>
+      <w:r>
+        <w:t xml:space="preserve"> - </w:t>
+      </w:r>
+      <w:r>
+        <w:t>31224231</w:t>
+      </w:r>
+    </w:p>
+    <w:p>
+      <w:r>
+        <w:t>Om Mistry - 76297597</w:t>
       </w:r>
     </w:p>
     <w:p>
       <w:r>
         <w:t>Karim Jassani</w:t>
       </w:r>
-    </w:p>
-    <w:p>
-      <w:r>
-        <w:t xml:space="preserve">Milan </w:t>
-      </w:r>
-      <w:proofErr w:type="spellStart"/>
-      <w:r>
-        <w:t>Bertolutti</w:t>
-      </w:r>
-      <w:proofErr w:type="spellEnd"/>
+      <w:r>
+        <w:t xml:space="preserve"> - </w:t>
+      </w:r>
+      <w:r>
+        <w:t>19370717</w:t>
+      </w:r>
+    </w:p>
+    <w:p>
+      <w:r>
+        <w:t>Milan Bertolutti</w:t>
+      </w:r>
+      <w:r>
+        <w:t xml:space="preserve"> - </w:t>
+      </w:r>
+      <w:r>
+        <w:t>72557838</w:t>
+      </w:r>
     </w:p>
     <w:p>
       <w:r>
         <w:t>James Birnie</w:t>
+      </w:r>
+      <w:r>
+        <w:t xml:space="preserve"> - </w:t>
+      </w:r>
+      <w:r>
+        <w:t>35769769</w:t>
       </w:r>
       <w:r>
         <w:br/>
@@ -306,13 +328,8 @@
         <w:t xml:space="preserve">Provide your own critical analysis of the methods you have </w:t>
       </w:r>
       <w:r>
-        <w:t xml:space="preserve">run and discuss the results in </w:t>
-      </w:r>
-      <w:proofErr w:type="gramStart"/>
-      <w:r>
-        <w:t>details</w:t>
-      </w:r>
-      <w:proofErr w:type="gramEnd"/>
+        <w:t>run and discuss the results in details</w:t>
+      </w:r>
     </w:p>
     <w:p>
       <w:pPr>
@@ -677,21 +694,8 @@
           <w:numId w:val="4"/>
         </w:numPr>
       </w:pPr>
-      <w:proofErr w:type="gramStart"/>
-      <w:r>
-        <w:t>Top-1</w:t>
-      </w:r>
-      <w:proofErr w:type="gramEnd"/>
-      <w:r>
-        <w:t xml:space="preserve"> and </w:t>
-      </w:r>
-      <w:proofErr w:type="gramStart"/>
-      <w:r>
-        <w:t>Top-5</w:t>
-      </w:r>
-      <w:proofErr w:type="gramEnd"/>
-      <w:r>
-        <w:t xml:space="preserve"> Accuracy</w:t>
+      <w:r>
+        <w:t>Top-1 and Top-5 Accuracy</w:t>
       </w:r>
     </w:p>
     <w:p>
@@ -753,15 +757,7 @@
     </w:p>
     <w:p>
       <w:r>
-        <w:t>4) SoccerNet/</w:t>
-      </w:r>
-      <w:proofErr w:type="spellStart"/>
-      <w:r>
-        <w:t>sn</w:t>
-      </w:r>
-      <w:proofErr w:type="spellEnd"/>
-      <w:r>
-        <w:t xml:space="preserve">-jersey Development Kit. https://github.com/SoccerNet/sn-jersey </w:t>
+        <w:t xml:space="preserve">4) SoccerNet/sn-jersey Development Kit. https://github.com/SoccerNet/sn-jersey </w:t>
       </w:r>
     </w:p>
     <w:p>
@@ -808,15 +804,7 @@
         <w:t>Describe each team member’s roles and responsibilities in the project.</w:t>
       </w:r>
       <w:r>
-        <w:t xml:space="preserve"> Include the team’s </w:t>
-      </w:r>
-      <w:proofErr w:type="spellStart"/>
-      <w:r>
-        <w:t>Github</w:t>
-      </w:r>
-      <w:proofErr w:type="spellEnd"/>
-      <w:r>
-        <w:t xml:space="preserve"> Repository Link</w:t>
+        <w:t xml:space="preserve"> Include the team’s Github Repository Link</w:t>
       </w:r>
       <w:r>
         <w:t>. I</w:t>
@@ -843,26 +831,10 @@
         <w:t>(username:</w:t>
       </w:r>
       <w:r>
-        <w:t xml:space="preserve"> </w:t>
-      </w:r>
-      <w:proofErr w:type="spellStart"/>
-      <w:r>
-        <w:t>omar-</w:t>
-      </w:r>
-      <w:proofErr w:type="gramStart"/>
-      <w:r>
-        <w:t>ashinawy</w:t>
-      </w:r>
-      <w:proofErr w:type="spellEnd"/>
-      <w:r>
-        <w:t xml:space="preserve"> </w:t>
-      </w:r>
-      <w:r>
-        <w:t>,</w:t>
-      </w:r>
-      <w:proofErr w:type="gramEnd"/>
-      <w:r>
-        <w:t xml:space="preserve"> email:</w:t>
+        <w:t xml:space="preserve"> omar-ashinawy </w:t>
+      </w:r>
+      <w:r>
+        <w:t>, email:</w:t>
       </w:r>
       <w:r>
         <w:t xml:space="preserve"> omarashinawy@gmail.com</w:t>
@@ -2661,7 +2633,6 @@
   <w:style w:type="character" w:default="1" w:styleId="DefaultParagraphFont">
     <w:name w:val="Default Paragraph Font"/>
     <w:uiPriority w:val="1"/>
-    <w:semiHidden/>
     <w:unhideWhenUsed/>
   </w:style>
   <w:style w:type="table" w:default="1" w:styleId="TableNormal">

</xml_diff>